<commit_message>
Data cleaning and inital model training
</commit_message>
<xml_diff>
--- a/docs/Executive Summary (Task B).docx
+++ b/docs/Executive Summary (Task B).docx
@@ -216,33 +216,7 @@
         <w:t>Trained Model – A serialized model file (</w:t>
       </w:r>
       <w:r>
-        <w:t xml:space="preserve">e.g. </w:t>
-      </w:r>
-      <w:proofErr w:type="gramStart"/>
-      <w:r>
-        <w:t>a .</w:t>
-      </w:r>
-      <w:proofErr w:type="spellStart"/>
-      <w:r>
-        <w:t>pkl</w:t>
-      </w:r>
-      <w:proofErr w:type="spellEnd"/>
-      <w:proofErr w:type="gramEnd"/>
-      <w:r>
-        <w:t xml:space="preserve"> </w:t>
-      </w:r>
-      <w:proofErr w:type="gramStart"/>
-      <w:r>
-        <w:t>or .</w:t>
-      </w:r>
-      <w:proofErr w:type="spellStart"/>
-      <w:r>
-        <w:t>joblib</w:t>
-      </w:r>
-      <w:proofErr w:type="spellEnd"/>
-      <w:proofErr w:type="gramEnd"/>
-      <w:r>
-        <w:t>)</w:t>
+        <w:t>e.g. a .pkl or .joblib)</w:t>
       </w:r>
     </w:p>
     <w:p>
@@ -317,15 +291,7 @@
         </w:numPr>
       </w:pPr>
       <w:r>
-        <w:t xml:space="preserve">Validation – Performance metrics including a Classification Report (Precision, Recall, F1-Score) and a Confusion Matrix to ensure the model correctly distinguishes between adjacent levels </w:t>
-      </w:r>
-      <w:proofErr w:type="gramStart"/>
-      <w:r>
-        <w:t>( e.g.</w:t>
-      </w:r>
-      <w:proofErr w:type="gramEnd"/>
-      <w:r>
-        <w:t xml:space="preserve"> N2 vs. N3).</w:t>
+        <w:t>Validation – Performance metrics including a Classification Report (Precision, Recall, F1-Score) and a Confusion Matrix to ensure the model correctly distinguishes between adjacent levels ( e.g. N2 vs. N3).</w:t>
       </w:r>
     </w:p>
     <w:p>
@@ -367,7 +333,19 @@
         </w:numPr>
       </w:pPr>
       <w:r>
-        <w:t>Programming Environment – Python 3.11.5 using the VS Code IDE.</w:t>
+        <w:t>Programming Environment – Python 3.1</w:t>
+      </w:r>
+      <w:r>
+        <w:t>4</w:t>
+      </w:r>
+      <w:r>
+        <w:t>.</w:t>
+      </w:r>
+      <w:r>
+        <w:t>2</w:t>
+      </w:r>
+      <w:r>
+        <w:t xml:space="preserve"> using the VS Code IDE.</w:t>
       </w:r>
     </w:p>
     <w:p>
@@ -379,37 +357,7 @@
         </w:numPr>
       </w:pPr>
       <w:r>
-        <w:t xml:space="preserve">Development Computer – Windows 11, </w:t>
-      </w:r>
-      <w:r>
-        <w:t>Intel</w:t>
-      </w:r>
-      <w:r>
-        <w:t xml:space="preserve"> </w:t>
-      </w:r>
-      <w:r>
-        <w:t>Core</w:t>
-      </w:r>
-      <w:r>
-        <w:t xml:space="preserve"> </w:t>
-      </w:r>
-      <w:r>
-        <w:t>i3-8145U CPU</w:t>
-      </w:r>
-      <w:r>
-        <w:t xml:space="preserve">, </w:t>
-      </w:r>
-      <w:r>
-        <w:t>RAM</w:t>
-      </w:r>
-      <w:r>
-        <w:t xml:space="preserve">: </w:t>
-      </w:r>
-      <w:r>
-        <w:t>8.00 GB</w:t>
-      </w:r>
-      <w:r>
-        <w:t>, and Intel UHD Graphics 620</w:t>
+        <w:t>Development Computer – Windows 11, Intel Core i3-8145U CPU, RAM: 8.00 GB, and Intel UHD Graphics 620</w:t>
       </w:r>
     </w:p>
     <w:p>
@@ -421,23 +369,7 @@
         </w:numPr>
       </w:pPr>
       <w:r>
-        <w:t>Libraries – Pandas, Scikit-learn, Streamlit, and a Japanese tokenizer (</w:t>
-      </w:r>
-      <w:proofErr w:type="spellStart"/>
-      <w:r>
-        <w:t>MeCab</w:t>
-      </w:r>
-      <w:proofErr w:type="spellEnd"/>
-      <w:r>
-        <w:t xml:space="preserve"> or </w:t>
-      </w:r>
-      <w:proofErr w:type="spellStart"/>
-      <w:r>
-        <w:t>Fugashi</w:t>
-      </w:r>
-      <w:proofErr w:type="spellEnd"/>
-      <w:r>
-        <w:t>)</w:t>
+        <w:t>Libraries – Pandas, Scikit-learn, Streamlit, and a Japanese tokenizer (MeCab or Fugashi)</w:t>
       </w:r>
     </w:p>
     <w:p>
@@ -1926,6 +1858,7 @@
   <w:style w:type="character" w:default="1" w:styleId="DefaultParagraphFont">
     <w:name w:val="Default Paragraph Font"/>
     <w:uiPriority w:val="1"/>
+    <w:semiHidden/>
     <w:unhideWhenUsed/>
   </w:style>
   <w:style w:type="table" w:default="1" w:styleId="TableNormal">

</xml_diff>

<commit_message>
Final: Optimized NLP Dashboard with Git LFS
</commit_message>
<xml_diff>
--- a/docs/Executive Summary (Task B).docx
+++ b/docs/Executive Summary (Task B).docx
@@ -53,7 +53,15 @@
         <w:t xml:space="preserve"> – </w:t>
       </w:r>
       <w:r>
-        <w:t>Existing tools are primarily Japanese dictionaries or Kanji counters. They lack the ability to analyze the syntax and vocabulary rarity of an entire passage as a whole. Most do not offer a predictive model that can generalize based on linguistic patterns, which this machine learning approach can provide.</w:t>
+        <w:t xml:space="preserve">Existing tools are primarily Japanese dictionaries or Kanji counters. They lack the ability to analyze the syntax and vocabulary rarity of an entire </w:t>
+      </w:r>
+      <w:proofErr w:type="gramStart"/>
+      <w:r>
+        <w:t>passage as a whole</w:t>
+      </w:r>
+      <w:proofErr w:type="gramEnd"/>
+      <w:r>
+        <w:t>. Most do not offer a predictive model that can generalize based on linguistic patterns, which this machine learning approach can provide.</w:t>
       </w:r>
     </w:p>
     <w:p>
@@ -170,7 +178,15 @@
         </w:numPr>
       </w:pPr>
       <w:r>
-        <w:t>Deployment (Streamlit Dashboard)</w:t>
+        <w:t>Deployment (</w:t>
+      </w:r>
+      <w:proofErr w:type="spellStart"/>
+      <w:r>
+        <w:t>Streamlit</w:t>
+      </w:r>
+      <w:proofErr w:type="spellEnd"/>
+      <w:r>
+        <w:t xml:space="preserve"> Dashboard)</w:t>
       </w:r>
     </w:p>
     <w:p>
@@ -216,7 +232,33 @@
         <w:t>Trained Model – A serialized model file (</w:t>
       </w:r>
       <w:r>
-        <w:t>e.g. a .pkl or .joblib)</w:t>
+        <w:t xml:space="preserve">e.g. </w:t>
+      </w:r>
+      <w:proofErr w:type="gramStart"/>
+      <w:r>
+        <w:t>a .</w:t>
+      </w:r>
+      <w:proofErr w:type="spellStart"/>
+      <w:r>
+        <w:t>pkl</w:t>
+      </w:r>
+      <w:proofErr w:type="spellEnd"/>
+      <w:proofErr w:type="gramEnd"/>
+      <w:r>
+        <w:t xml:space="preserve"> </w:t>
+      </w:r>
+      <w:proofErr w:type="gramStart"/>
+      <w:r>
+        <w:t>or .</w:t>
+      </w:r>
+      <w:proofErr w:type="spellStart"/>
+      <w:r>
+        <w:t>joblib</w:t>
+      </w:r>
+      <w:proofErr w:type="spellEnd"/>
+      <w:proofErr w:type="gramEnd"/>
+      <w:r>
+        <w:t>)</w:t>
       </w:r>
     </w:p>
     <w:p>
@@ -228,7 +270,15 @@
         </w:numPr>
       </w:pPr>
       <w:r>
-        <w:t>Web Application – An interactive Streamlit dashboard.</w:t>
+        <w:t xml:space="preserve">Web Application – An interactive </w:t>
+      </w:r>
+      <w:proofErr w:type="spellStart"/>
+      <w:r>
+        <w:t>Streamlit</w:t>
+      </w:r>
+      <w:proofErr w:type="spellEnd"/>
+      <w:r>
+        <w:t xml:space="preserve"> dashboard.</w:t>
       </w:r>
     </w:p>
     <w:p>
@@ -291,7 +341,15 @@
         </w:numPr>
       </w:pPr>
       <w:r>
-        <w:t>Validation – Performance metrics including a Classification Report (Precision, Recall, F1-Score) and a Confusion Matrix to ensure the model correctly distinguishes between adjacent levels ( e.g. N2 vs. N3).</w:t>
+        <w:t xml:space="preserve">Validation – Performance metrics including a Classification Report (Precision, Recall, F1-Score) and a Confusion Matrix to ensure the model correctly distinguishes between adjacent levels </w:t>
+      </w:r>
+      <w:proofErr w:type="gramStart"/>
+      <w:r>
+        <w:t>( e.g.</w:t>
+      </w:r>
+      <w:proofErr w:type="gramEnd"/>
+      <w:r>
+        <w:t xml:space="preserve"> N2 vs. N3).</w:t>
       </w:r>
     </w:p>
     <w:p>
@@ -369,7 +427,31 @@
         </w:numPr>
       </w:pPr>
       <w:r>
-        <w:t>Libraries – Pandas, Scikit-learn, Streamlit, and a Japanese tokenizer (MeCab or Fugashi)</w:t>
+        <w:t xml:space="preserve">Libraries – Pandas, Scikit-learn, </w:t>
+      </w:r>
+      <w:proofErr w:type="spellStart"/>
+      <w:r>
+        <w:t>Streamlit</w:t>
+      </w:r>
+      <w:proofErr w:type="spellEnd"/>
+      <w:r>
+        <w:t>, and a Japanese tokenizer (</w:t>
+      </w:r>
+      <w:proofErr w:type="spellStart"/>
+      <w:r>
+        <w:t>MeCab</w:t>
+      </w:r>
+      <w:proofErr w:type="spellEnd"/>
+      <w:r>
+        <w:t xml:space="preserve"> or </w:t>
+      </w:r>
+      <w:proofErr w:type="spellStart"/>
+      <w:r>
+        <w:t>Fugashi</w:t>
+      </w:r>
+      <w:proofErr w:type="spellEnd"/>
+      <w:r>
+        <w:t>)</w:t>
       </w:r>
     </w:p>
     <w:p>
@@ -381,7 +463,15 @@
         </w:numPr>
       </w:pPr>
       <w:r>
-        <w:t>Costs - $0 (All tools are free and/or open-source. Hosting is done with Streamlit Community Cloud free tier)</w:t>
+        <w:t xml:space="preserve">Costs - $0 (All tools are free and/or open-source. Hosting is done with </w:t>
+      </w:r>
+      <w:proofErr w:type="spellStart"/>
+      <w:r>
+        <w:t>Streamlit</w:t>
+      </w:r>
+      <w:proofErr w:type="spellEnd"/>
+      <w:r>
+        <w:t xml:space="preserve"> Community Cloud free tier)</w:t>
       </w:r>
     </w:p>
     <w:p>

</xml_diff>